<commit_message>
HOWTO - create SQL Profile and SPM baseline
</commit_message>
<xml_diff>
--- a/performance/HOWTO - create SQL Profile and SPM baseline.docx
+++ b/performance/HOWTO - create SQL Profile and SPM baseline.docx
@@ -7,10 +7,7 @@
         <w:pStyle w:val="Title"/>
       </w:pPr>
       <w:r>
-        <w:t xml:space="preserve">HOWTO: </w:t>
-      </w:r>
-      <w:r>
-        <w:t xml:space="preserve">Create SQL Profile and SPM baseline </w:t>
+        <w:t xml:space="preserve">HOWTO: Create SQL Profile and SPM baseline </w:t>
       </w:r>
       <w:r>
         <w:tab/>
@@ -515,6 +512,7 @@
               <w:pStyle w:val="HTMLPreformatted"/>
             </w:pPr>
             <w:r>
+              <w:lastRenderedPageBreak/>
               <w:t>Examples:</w:t>
             </w:r>
           </w:p>
@@ -534,6 +532,9 @@
             </w:pPr>
             <w:r>
               <w:t>Create a profile by copying the plan_hash_value from the same SQL (let’s say the previous good plan_hash_value exist, and you want the SQL_ID to use that)</w:t>
+            </w:r>
+            <w:r>
+              <w:t xml:space="preserve"> or from a testcase SQL w/ a good plan and you want that used by the production SQL</w:t>
             </w:r>
           </w:p>
           <w:p>
@@ -1009,7 +1010,17 @@
         <w:t xml:space="preserve">Hierarchy: </w:t>
       </w:r>
       <w:r>
-        <w:t>one SQL_ID -&gt; will have one SQL Handle -&gt; and multiple PLAN_NAME</w:t>
+        <w:t xml:space="preserve">one </w:t>
+      </w:r>
+      <w:r>
+        <w:rPr>
+          <w:b/>
+          <w:bCs/>
+        </w:rPr>
+        <w:t>EXACT_MATCHING_SIGNATURE</w:t>
+      </w:r>
+      <w:r>
+        <w:t xml:space="preserve"> -&gt; will have one SQL Handle -&gt; and multiple PLAN_NAME</w:t>
       </w:r>
       <w:r>
         <w:t xml:space="preserve"> </w:t>
@@ -1269,6 +1280,7 @@
           <w:sz w:val="20"/>
           <w:szCs w:val="20"/>
         </w:rPr>
+        <w:lastRenderedPageBreak/>
         <w:t>my_plans := DBMS_SPM.LOAD_PLANS_FROM_CURSOR_CACHE(sql_id =&gt; 'a5jq5khm9w64n',plan_hash_value=&gt;'246648590', fixed =&gt;'YES', enabled=&gt;'YES');</w:t>
       </w:r>
     </w:p>
@@ -1448,6 +1460,22 @@
     <w:p>
       <w:pPr>
         <w:pStyle w:val="HTMLPreformatted"/>
+        <w:rPr>
+          <w:b/>
+          <w:bCs/>
+        </w:rPr>
+      </w:pPr>
+      <w:r>
+        <w:rPr>
+          <w:b/>
+          <w:bCs/>
+        </w:rPr>
+        <w:t>-- you can even use a different SQL_ID, what matters is the text matches the EXACT_MATCHING_SIGNATURE to be tied to SQL_HANDLE as a new SQL PLAN_NAME</w:t>
+      </w:r>
+    </w:p>
+    <w:p>
+      <w:pPr>
+        <w:pStyle w:val="HTMLPreformatted"/>
       </w:pPr>
       <w:r>
         <w:t>DECLARE</w:t>
@@ -1558,6 +1586,7 @@
         <w:pStyle w:val="HTMLPreformatted"/>
       </w:pPr>
       <w:r>
+        <w:lastRenderedPageBreak/>
         <w:t>set verify off</w:t>
       </w:r>
     </w:p>
@@ -2236,6 +2265,7 @@
         <w:pStyle w:val="HTMLPreformatted"/>
       </w:pPr>
       <w:r>
+        <w:lastRenderedPageBreak/>
         <w:t xml:space="preserve">  l_plans_altered := DBMS_SPM.alter_sql_plan_baseline(</w:t>
       </w:r>
     </w:p>

</xml_diff>